<commit_message>
Added initial pricing example feature file Updated pricing exmaple file
</commit_message>
<xml_diff>
--- a/Examples-Checkout.docx
+++ b/Examples-Checkout.docx
@@ -51,8 +51,6 @@
       <w:r>
         <w:t xml:space="preserve"> Pricing</w:t>
       </w:r>
-      <w:bookmarkStart w:id="0" w:name="_GoBack"/>
-      <w:bookmarkEnd w:id="0"/>
     </w:p>
     <w:p/>
     <w:p>
@@ -78,8 +76,10 @@
         </w:numPr>
       </w:pPr>
       <w:r>
-        <w:t>Scanning product A followed by product B produces the same total as scanning product B followed by product A.</w:t>
-      </w:r>
+        <w:t>Scan a set of items and produce a total at the end</w:t>
+      </w:r>
+      <w:bookmarkStart w:id="0" w:name="_GoBack"/>
+      <w:bookmarkEnd w:id="0"/>
     </w:p>
     <w:p>
       <w:pPr>
@@ -90,16 +90,7 @@
         </w:numPr>
       </w:pPr>
       <w:r>
-        <w:t>If product A is on quantity-based discount for 3 units (i.e. “buy 3 and get a discount”), the discount will be applied when the 3</w:t>
-      </w:r>
-      <w:r>
-        <w:rPr>
-          <w:vertAlign w:val="superscript"/>
-        </w:rPr>
-        <w:t>rd</w:t>
-      </w:r>
-      <w:r>
-        <w:t xml:space="preserve"> unit of product A is scanned.</w:t>
+        <w:t>Scanning product A followed by product B produces the same total as scanning product B followed by product A.</w:t>
       </w:r>
     </w:p>
     <w:p>
@@ -111,7 +102,7 @@
         </w:numPr>
       </w:pPr>
       <w:r>
-        <w:t>Quantity-based discounts will apply to multiples of the quantity, so if the 3</w:t>
+        <w:t>If product A is on quantity-based discount for 3 units (i.e. “buy 3 and get a discount”), the discount will be applied when the 3</w:t>
       </w:r>
       <w:r>
         <w:rPr>
@@ -120,25 +111,7 @@
         <w:t>rd</w:t>
       </w:r>
       <w:r>
-        <w:t xml:space="preserve"> unit of product A scanned is discounted by £30 then so will the 6</w:t>
-      </w:r>
-      <w:r>
-        <w:rPr>
-          <w:vertAlign w:val="superscript"/>
-        </w:rPr>
-        <w:t>th</w:t>
-      </w:r>
-      <w:r>
-        <w:t>, 9</w:t>
-      </w:r>
-      <w:r>
-        <w:rPr>
-          <w:vertAlign w:val="superscript"/>
-        </w:rPr>
-        <w:t>th</w:t>
-      </w:r>
-      <w:r>
-        <w:t>, etc.</w:t>
+        <w:t xml:space="preserve"> unit of product A is scanned.</w:t>
       </w:r>
     </w:p>
     <w:p>
@@ -150,6 +123,45 @@
         </w:numPr>
       </w:pPr>
       <w:r>
+        <w:t>Quantity-based discounts will apply to multiples of the quantity, so if the 3</w:t>
+      </w:r>
+      <w:r>
+        <w:rPr>
+          <w:vertAlign w:val="superscript"/>
+        </w:rPr>
+        <w:t>rd</w:t>
+      </w:r>
+      <w:r>
+        <w:t xml:space="preserve"> unit of product A scanned is discounted by £30 then so will the 6</w:t>
+      </w:r>
+      <w:r>
+        <w:rPr>
+          <w:vertAlign w:val="superscript"/>
+        </w:rPr>
+        <w:t>th</w:t>
+      </w:r>
+      <w:r>
+        <w:t>, 9</w:t>
+      </w:r>
+      <w:r>
+        <w:rPr>
+          <w:vertAlign w:val="superscript"/>
+        </w:rPr>
+        <w:t>th</w:t>
+      </w:r>
+      <w:r>
+        <w:t>, etc.</w:t>
+      </w:r>
+    </w:p>
+    <w:p>
+      <w:pPr>
+        <w:pStyle w:val="ListParagraph"/>
+        <w:numPr>
+          <w:ilvl w:val="0"/>
+          <w:numId w:val="2"/>
+        </w:numPr>
+      </w:pPr>
+      <w:r>
         <w:t>The display unit on the till will show a running total of the items scanned so far.</w:t>
       </w:r>
     </w:p>
@@ -182,7 +194,19 @@
           <w:rPr>
             <w:rStyle w:val="Hyperlink"/>
           </w:rPr>
-          <w:t>http://codekata.com/kata/kata09-back-to-the-checkout/</w:t>
+          <w:t>http://codekata.com/</w:t>
+        </w:r>
+        <w:r>
+          <w:rPr>
+            <w:rStyle w:val="Hyperlink"/>
+          </w:rPr>
+          <w:t>k</w:t>
+        </w:r>
+        <w:r>
+          <w:rPr>
+            <w:rStyle w:val="Hyperlink"/>
+          </w:rPr>
+          <w:t>ata/kata09-back-to-the-checkout/</w:t>
         </w:r>
       </w:hyperlink>
     </w:p>
@@ -640,6 +664,18 @@
       <w:contextualSpacing/>
     </w:pPr>
   </w:style>
+  <w:style w:type="character" w:styleId="FollowedHyperlink">
+    <w:name w:val="FollowedHyperlink"/>
+    <w:basedOn w:val="DefaultParagraphFont"/>
+    <w:uiPriority w:val="99"/>
+    <w:semiHidden/>
+    <w:unhideWhenUsed/>
+    <w:rsid w:val="00FC1DE0"/>
+    <w:rPr>
+      <w:color w:val="800080" w:themeColor="followedHyperlink"/>
+      <w:u w:val="single"/>
+    </w:rPr>
+  </w:style>
 </w:styles>
 </file>
 
@@ -849,6 +885,18 @@
       <w:ind w:left="720"/>
       <w:contextualSpacing/>
     </w:pPr>
+  </w:style>
+  <w:style w:type="character" w:styleId="FollowedHyperlink">
+    <w:name w:val="FollowedHyperlink"/>
+    <w:basedOn w:val="DefaultParagraphFont"/>
+    <w:uiPriority w:val="99"/>
+    <w:semiHidden/>
+    <w:unhideWhenUsed/>
+    <w:rsid w:val="00FC1DE0"/>
+    <w:rPr>
+      <w:color w:val="800080" w:themeColor="followedHyperlink"/>
+      <w:u w:val="single"/>
+    </w:rPr>
   </w:style>
 </w:styles>
 </file>

</xml_diff>